<commit_message>
Started Bountiful foods and fixed name errors
</commit_message>
<xml_diff>
--- a/bountiful-foods/bountiful-planning-document.docx
+++ b/bountiful-foods/bountiful-planning-document.docx
@@ -109,6 +109,13 @@
           <w:szCs w:val="24"/>
         </w:rPr>
         <w:t xml:space="preserve"> online.</w:t>
+      </w:r>
+      <w:r>
+        <w:rPr>
+          <w:sz w:val="24"/>
+          <w:szCs w:val="24"/>
+        </w:rPr>
+        <w:t xml:space="preserve"> The site will allow people to find our locations, order drinks online, and get an overview of our business and policies.</w:t>
       </w:r>
     </w:p>
     <w:p>

</xml_diff>